<commit_message>
Added a Bunch of XAML and some Book Manager Methods
</commit_message>
<xml_diff>
--- a/Final Project Guidelines.docx
+++ b/Final Project Guidelines.docx
@@ -347,17 +347,7 @@
           <w:sz w:val="29"/>
           <w:szCs w:val="29"/>
         </w:rPr>
-        <w:t>*</w:t>
-      </w:r>
-      <w:r>
-        <w:rPr>
-          <w:rFonts w:eastAsia="Times New Roman" w:cs="Lucida Sans Unicode" w:ascii="Lucida Sans Unicode" w:hAnsi="Lucida Sans Unicode"/>
-          <w:color w:val="494C4E"/>
-          <w:spacing w:val="3"/>
-          <w:sz w:val="29"/>
-          <w:szCs w:val="29"/>
-        </w:rPr>
-        <w:t>A SQL script and batch file for deploying your database</w:t>
+        <w:t>*A SQL script and batch file for deploying your database</w:t>
       </w:r>
     </w:p>
     <w:p>
@@ -395,17 +385,7 @@
           <w:sz w:val="29"/>
           <w:szCs w:val="29"/>
         </w:rPr>
-        <w:t>*</w:t>
-      </w:r>
-      <w:r>
-        <w:rPr>
-          <w:rFonts w:eastAsia="Times New Roman" w:cs="Lucida Sans Unicode" w:ascii="Lucida Sans Unicode" w:hAnsi="Lucida Sans Unicode"/>
-          <w:color w:val="494C4E"/>
-          <w:spacing w:val="3"/>
-          <w:sz w:val="29"/>
-          <w:szCs w:val="29"/>
-        </w:rPr>
-        <w:t>Sample data in the script</w:t>
+        <w:t>*Sample data in the script</w:t>
       </w:r>
     </w:p>
     <w:p>
@@ -443,17 +423,7 @@
           <w:sz w:val="29"/>
           <w:szCs w:val="29"/>
         </w:rPr>
-        <w:t>*</w:t>
-      </w:r>
-      <w:r>
-        <w:rPr>
-          <w:rFonts w:eastAsia="Times New Roman" w:cs="Lucida Sans Unicode" w:ascii="Lucida Sans Unicode" w:hAnsi="Lucida Sans Unicode"/>
-          <w:color w:val="494C4E"/>
-          <w:spacing w:val="3"/>
-          <w:sz w:val="29"/>
-          <w:szCs w:val="29"/>
-        </w:rPr>
-        <w:t>Stored procedures for all data mutation operations and queries</w:t>
+        <w:t>*Stored procedures for all data mutation operations and queries</w:t>
       </w:r>
     </w:p>
     <w:p>
@@ -551,17 +521,7 @@
           <w:sz w:val="29"/>
           <w:szCs w:val="29"/>
         </w:rPr>
-        <w:t>*</w:t>
-      </w:r>
-      <w:r>
-        <w:rPr>
-          <w:rFonts w:eastAsia="Times New Roman" w:cs="Lucida Sans Unicode" w:ascii="Lucida Sans Unicode" w:hAnsi="Lucida Sans Unicode"/>
-          <w:color w:val="494C4E"/>
-          <w:spacing w:val="3"/>
-          <w:sz w:val="29"/>
-          <w:szCs w:val="29"/>
-        </w:rPr>
-        <w:t xml:space="preserve">n-tier architecture </w:t>
+        <w:t xml:space="preserve">*n-tier architecture </w:t>
         <w:br/>
         <w:t>(presentation, logic and data access layers at a minimum,</w:t>
         <w:br/>
@@ -603,17 +563,7 @@
           <w:sz w:val="29"/>
           <w:szCs w:val="29"/>
         </w:rPr>
-        <w:t>*</w:t>
-      </w:r>
-      <w:r>
-        <w:rPr>
-          <w:rFonts w:eastAsia="Times New Roman" w:cs="Lucida Sans Unicode" w:ascii="Lucida Sans Unicode" w:hAnsi="Lucida Sans Unicode"/>
-          <w:color w:val="494C4E"/>
-          <w:spacing w:val="3"/>
-          <w:sz w:val="29"/>
-          <w:szCs w:val="29"/>
-        </w:rPr>
-        <w:t>At least four projects in the solution</w:t>
+        <w:t>*At least four projects in the solution</w:t>
       </w:r>
     </w:p>
     <w:p>
@@ -651,17 +601,7 @@
           <w:sz w:val="29"/>
           <w:szCs w:val="29"/>
         </w:rPr>
-        <w:t>*</w:t>
-      </w:r>
-      <w:r>
-        <w:rPr>
-          <w:rFonts w:eastAsia="Times New Roman" w:cs="Lucida Sans Unicode" w:ascii="Lucida Sans Unicode" w:hAnsi="Lucida Sans Unicode"/>
-          <w:color w:val="494C4E"/>
-          <w:spacing w:val="3"/>
-          <w:sz w:val="29"/>
-          <w:szCs w:val="29"/>
-        </w:rPr>
-        <w:t>References between projects set properly</w:t>
+        <w:t>*References between projects set properly</w:t>
       </w:r>
     </w:p>
     <w:p>
@@ -747,17 +687,7 @@
           <w:sz w:val="29"/>
           <w:szCs w:val="29"/>
         </w:rPr>
-        <w:t>*</w:t>
-      </w:r>
-      <w:r>
-        <w:rPr>
-          <w:rFonts w:eastAsia="Times New Roman" w:cs="Lucida Sans Unicode" w:ascii="Lucida Sans Unicode" w:hAnsi="Lucida Sans Unicode"/>
-          <w:color w:val="494C4E"/>
-          <w:spacing w:val="3"/>
-          <w:sz w:val="29"/>
-          <w:szCs w:val="29"/>
-        </w:rPr>
-        <w:t>WPF front end is preferred</w:t>
+        <w:t>*WPF front end is preferred</w:t>
       </w:r>
     </w:p>
     <w:p>
@@ -795,7 +725,7 @@
           <w:sz w:val="29"/>
           <w:szCs w:val="29"/>
         </w:rPr>
-        <w:t>Support at least two user types with login preferred</w:t>
+        <w:t>*Support at least two user types with login preferred</w:t>
       </w:r>
     </w:p>
     <w:p>
@@ -1392,17 +1322,7 @@
           <w:sz w:val="29"/>
           <w:szCs w:val="29"/>
         </w:rPr>
-        <w:t>*</w:t>
-      </w:r>
-      <w:r>
-        <w:rPr>
-          <w:rFonts w:eastAsia="Times New Roman" w:cs="Lucida Sans Unicode" w:ascii="Lucida Sans Unicode" w:hAnsi="Lucida Sans Unicode"/>
-          <w:color w:val="494C4E"/>
-          <w:spacing w:val="3"/>
-          <w:sz w:val="29"/>
-          <w:szCs w:val="29"/>
-        </w:rPr>
-        <w:t>Four projects</w:t>
+        <w:t>*Four projects</w:t>
       </w:r>
     </w:p>
     <w:p>
@@ -1440,17 +1360,7 @@
           <w:sz w:val="29"/>
           <w:szCs w:val="29"/>
         </w:rPr>
-        <w:t>*</w:t>
-      </w:r>
-      <w:r>
-        <w:rPr>
-          <w:rFonts w:eastAsia="Times New Roman" w:cs="Lucida Sans Unicode" w:ascii="Lucida Sans Unicode" w:hAnsi="Lucida Sans Unicode"/>
-          <w:color w:val="494C4E"/>
-          <w:spacing w:val="3"/>
-          <w:sz w:val="29"/>
-          <w:szCs w:val="29"/>
-        </w:rPr>
-        <w:t>Reasonable division of classes</w:t>
+        <w:t>*Reasonable division of classes</w:t>
       </w:r>
     </w:p>
     <w:p>
@@ -1700,6 +1610,16 @@
           <w:sz w:val="29"/>
           <w:szCs w:val="29"/>
         </w:rPr>
+        <w:t>*</w:t>
+      </w:r>
+      <w:r>
+        <w:rPr>
+          <w:rFonts w:eastAsia="Times New Roman" w:cs="Lucida Sans Unicode" w:ascii="Lucida Sans Unicode" w:hAnsi="Lucida Sans Unicode"/>
+          <w:color w:val="494C4E"/>
+          <w:spacing w:val="3"/>
+          <w:sz w:val="29"/>
+          <w:szCs w:val="29"/>
+        </w:rPr>
         <w:t>App: well-conceived and user tested application</w:t>
       </w:r>
     </w:p>
@@ -1738,217 +1658,197 @@
           <w:sz w:val="29"/>
           <w:szCs w:val="29"/>
         </w:rPr>
+        <w:t>*Unit tests for your logic layer</w:t>
+      </w:r>
+    </w:p>
+    <w:p>
+      <w:pPr>
+        <w:pStyle w:val="Normal"/>
+        <w:numPr>
+          <w:ilvl w:val="0"/>
+          <w:numId w:val="8"/>
+        </w:numPr>
+        <w:spacing w:lineRule="auto" w:line="240" w:before="0" w:after="0"/>
+        <w:ind w:hanging="360" w:left="0"/>
+        <w:rPr>
+          <w:rFonts w:ascii="Lucida Sans Unicode" w:hAnsi="Lucida Sans Unicode" w:eastAsia="Times New Roman" w:cs="Lucida Sans Unicode"/>
+          <w:color w:val="494C4E"/>
+          <w:spacing w:val="3"/>
+          <w:sz w:val="29"/>
+          <w:szCs w:val="29"/>
+        </w:rPr>
+      </w:pPr>
+      <w:r>
+        <w:rPr>
+          <w:rFonts w:eastAsia="Times New Roman" w:cs="Lucida Sans Unicode" w:ascii="Lucida Sans Unicode" w:hAnsi="Lucida Sans Unicode"/>
+          <w:color w:val="494C4E"/>
+          <w:spacing w:val="3"/>
+          <w:sz w:val="29"/>
+          <w:szCs w:val="29"/>
+        </w:rPr>
+        <w:t xml:space="preserve">  </w:t>
+      </w:r>
+      <w:r>
+        <w:rPr>
+          <w:rFonts w:eastAsia="Times New Roman" w:cs="Lucida Sans Unicode" w:ascii="Lucida Sans Unicode" w:hAnsi="Lucida Sans Unicode"/>
+          <w:color w:val="494C4E"/>
+          <w:spacing w:val="3"/>
+          <w:sz w:val="29"/>
+          <w:szCs w:val="29"/>
+        </w:rPr>
+        <w:t>*Code to interface, not implementation</w:t>
+      </w:r>
+    </w:p>
+    <w:p>
+      <w:pPr>
+        <w:pStyle w:val="Normal"/>
+        <w:numPr>
+          <w:ilvl w:val="0"/>
+          <w:numId w:val="8"/>
+        </w:numPr>
+        <w:spacing w:lineRule="auto" w:line="240" w:before="0" w:after="0"/>
+        <w:ind w:hanging="360" w:left="0"/>
+        <w:rPr>
+          <w:rFonts w:ascii="Lucida Sans Unicode" w:hAnsi="Lucida Sans Unicode" w:eastAsia="Times New Roman" w:cs="Lucida Sans Unicode"/>
+          <w:color w:val="494C4E"/>
+          <w:spacing w:val="3"/>
+          <w:sz w:val="29"/>
+          <w:szCs w:val="29"/>
+        </w:rPr>
+      </w:pPr>
+      <w:r>
+        <w:rPr>
+          <w:rFonts w:eastAsia="Times New Roman" w:cs="Lucida Sans Unicode" w:ascii="Lucida Sans Unicode" w:hAnsi="Lucida Sans Unicode"/>
+          <w:color w:val="494C4E"/>
+          <w:spacing w:val="3"/>
+          <w:sz w:val="29"/>
+          <w:szCs w:val="29"/>
+        </w:rPr>
+        <w:t xml:space="preserve">  </w:t>
+      </w:r>
+      <w:r>
+        <w:rPr>
+          <w:rFonts w:eastAsia="Times New Roman" w:cs="Lucida Sans Unicode" w:ascii="Lucida Sans Unicode" w:hAnsi="Lucida Sans Unicode"/>
+          <w:color w:val="494C4E"/>
+          <w:spacing w:val="3"/>
+          <w:sz w:val="29"/>
+          <w:szCs w:val="29"/>
+        </w:rPr>
+        <w:t>Dependency Inversion</w:t>
+      </w:r>
+    </w:p>
+    <w:p>
+      <w:pPr>
+        <w:pStyle w:val="Normal"/>
+        <w:numPr>
+          <w:ilvl w:val="0"/>
+          <w:numId w:val="8"/>
+        </w:numPr>
+        <w:spacing w:lineRule="auto" w:line="240" w:before="0" w:after="0"/>
+        <w:ind w:hanging="360" w:left="0"/>
+        <w:rPr>
+          <w:rFonts w:ascii="Lucida Sans Unicode" w:hAnsi="Lucida Sans Unicode" w:eastAsia="Times New Roman" w:cs="Lucida Sans Unicode"/>
+          <w:color w:val="494C4E"/>
+          <w:spacing w:val="3"/>
+          <w:sz w:val="29"/>
+          <w:szCs w:val="29"/>
+        </w:rPr>
+      </w:pPr>
+      <w:r>
+        <w:rPr>
+          <w:rFonts w:eastAsia="Times New Roman" w:cs="Lucida Sans Unicode" w:ascii="Lucida Sans Unicode" w:hAnsi="Lucida Sans Unicode"/>
+          <w:color w:val="494C4E"/>
+          <w:spacing w:val="3"/>
+          <w:sz w:val="29"/>
+          <w:szCs w:val="29"/>
+        </w:rPr>
+        <w:t>  </w:t>
+      </w:r>
+      <w:r>
+        <w:rPr>
+          <w:rFonts w:eastAsia="Times New Roman" w:cs="Lucida Sans Unicode" w:ascii="Lucida Sans Unicode" w:hAnsi="Lucida Sans Unicode"/>
+          <w:color w:val="494C4E"/>
+          <w:spacing w:val="3"/>
+          <w:sz w:val="29"/>
+          <w:szCs w:val="29"/>
+        </w:rPr>
+        <w:t>*Data: good data types in app, DTOs, normalized tables </w:t>
+      </w:r>
+    </w:p>
+    <w:p>
+      <w:pPr>
+        <w:pStyle w:val="Normal"/>
+        <w:numPr>
+          <w:ilvl w:val="0"/>
+          <w:numId w:val="8"/>
+        </w:numPr>
+        <w:spacing w:lineRule="auto" w:line="240" w:before="0" w:after="0"/>
+        <w:ind w:hanging="360" w:left="0"/>
+        <w:rPr>
+          <w:rFonts w:ascii="Lucida Sans Unicode" w:hAnsi="Lucida Sans Unicode" w:eastAsia="Times New Roman" w:cs="Lucida Sans Unicode"/>
+          <w:color w:val="494C4E"/>
+          <w:spacing w:val="3"/>
+          <w:sz w:val="29"/>
+          <w:szCs w:val="29"/>
+        </w:rPr>
+      </w:pPr>
+      <w:r>
+        <w:rPr>
+          <w:rFonts w:eastAsia="Times New Roman" w:cs="Lucida Sans Unicode" w:ascii="Lucida Sans Unicode" w:hAnsi="Lucida Sans Unicode"/>
+          <w:color w:val="494C4E"/>
+          <w:spacing w:val="3"/>
+          <w:sz w:val="29"/>
+          <w:szCs w:val="29"/>
+        </w:rPr>
+        <w:t>  </w:t>
+      </w:r>
+      <w:r>
+        <w:rPr>
+          <w:rFonts w:eastAsia="Times New Roman" w:cs="Lucida Sans Unicode" w:ascii="Lucida Sans Unicode" w:hAnsi="Lucida Sans Unicode"/>
+          <w:color w:val="494C4E"/>
+          <w:spacing w:val="3"/>
+          <w:sz w:val="29"/>
+          <w:szCs w:val="29"/>
+        </w:rPr>
+        <w:t>Code: Well-written, well commented, good method names</w:t>
+      </w:r>
+    </w:p>
+    <w:p>
+      <w:pPr>
+        <w:pStyle w:val="Normal"/>
+        <w:numPr>
+          <w:ilvl w:val="0"/>
+          <w:numId w:val="8"/>
+        </w:numPr>
+        <w:spacing w:lineRule="auto" w:line="240" w:before="0" w:after="0"/>
+        <w:ind w:hanging="360" w:left="0"/>
+        <w:rPr>
+          <w:rFonts w:ascii="Lucida Sans Unicode" w:hAnsi="Lucida Sans Unicode" w:eastAsia="Times New Roman" w:cs="Lucida Sans Unicode"/>
+          <w:color w:val="494C4E"/>
+          <w:spacing w:val="3"/>
+          <w:sz w:val="29"/>
+          <w:szCs w:val="29"/>
+        </w:rPr>
+      </w:pPr>
+      <w:r>
+        <w:rPr>
+          <w:rFonts w:eastAsia="Times New Roman" w:cs="Lucida Sans Unicode" w:ascii="Lucida Sans Unicode" w:hAnsi="Lucida Sans Unicode"/>
+          <w:color w:val="494C4E"/>
+          <w:spacing w:val="3"/>
+          <w:sz w:val="29"/>
+          <w:szCs w:val="29"/>
+        </w:rPr>
+        <w:t>  </w:t>
+      </w:r>
+      <w:r>
+        <w:rPr>
+          <w:rFonts w:eastAsia="Times New Roman" w:cs="Lucida Sans Unicode" w:ascii="Lucida Sans Unicode" w:hAnsi="Lucida Sans Unicode"/>
+          <w:color w:val="494C4E"/>
+          <w:spacing w:val="3"/>
+          <w:sz w:val="29"/>
+          <w:szCs w:val="29"/>
+        </w:rPr>
         <w:t>*</w:t>
-      </w:r>
-      <w:r>
-        <w:rPr>
-          <w:rFonts w:eastAsia="Times New Roman" w:cs="Lucida Sans Unicode" w:ascii="Lucida Sans Unicode" w:hAnsi="Lucida Sans Unicode"/>
-          <w:color w:val="494C4E"/>
-          <w:spacing w:val="3"/>
-          <w:sz w:val="29"/>
-          <w:szCs w:val="29"/>
-        </w:rPr>
-        <w:t>Unit tests for your logic layer</w:t>
-      </w:r>
-    </w:p>
-    <w:p>
-      <w:pPr>
-        <w:pStyle w:val="Normal"/>
-        <w:numPr>
-          <w:ilvl w:val="0"/>
-          <w:numId w:val="8"/>
-        </w:numPr>
-        <w:spacing w:lineRule="auto" w:line="240" w:before="0" w:after="0"/>
-        <w:ind w:hanging="360" w:left="0"/>
-        <w:rPr>
-          <w:rFonts w:ascii="Lucida Sans Unicode" w:hAnsi="Lucida Sans Unicode" w:eastAsia="Times New Roman" w:cs="Lucida Sans Unicode"/>
-          <w:color w:val="494C4E"/>
-          <w:spacing w:val="3"/>
-          <w:sz w:val="29"/>
-          <w:szCs w:val="29"/>
-        </w:rPr>
-      </w:pPr>
-      <w:r>
-        <w:rPr>
-          <w:rFonts w:eastAsia="Times New Roman" w:cs="Lucida Sans Unicode" w:ascii="Lucida Sans Unicode" w:hAnsi="Lucida Sans Unicode"/>
-          <w:color w:val="494C4E"/>
-          <w:spacing w:val="3"/>
-          <w:sz w:val="29"/>
-          <w:szCs w:val="29"/>
-        </w:rPr>
-        <w:t xml:space="preserve">  </w:t>
-      </w:r>
-      <w:r>
-        <w:rPr>
-          <w:rFonts w:eastAsia="Times New Roman" w:cs="Lucida Sans Unicode" w:ascii="Lucida Sans Unicode" w:hAnsi="Lucida Sans Unicode"/>
-          <w:color w:val="494C4E"/>
-          <w:spacing w:val="3"/>
-          <w:sz w:val="29"/>
-          <w:szCs w:val="29"/>
-        </w:rPr>
-        <w:t>*</w:t>
-      </w:r>
-      <w:r>
-        <w:rPr>
-          <w:rFonts w:eastAsia="Times New Roman" w:cs="Lucida Sans Unicode" w:ascii="Lucida Sans Unicode" w:hAnsi="Lucida Sans Unicode"/>
-          <w:color w:val="494C4E"/>
-          <w:spacing w:val="3"/>
-          <w:sz w:val="29"/>
-          <w:szCs w:val="29"/>
-        </w:rPr>
-        <w:t>Code to interface, not implementation</w:t>
-      </w:r>
-    </w:p>
-    <w:p>
-      <w:pPr>
-        <w:pStyle w:val="Normal"/>
-        <w:numPr>
-          <w:ilvl w:val="0"/>
-          <w:numId w:val="8"/>
-        </w:numPr>
-        <w:spacing w:lineRule="auto" w:line="240" w:before="0" w:after="0"/>
-        <w:ind w:hanging="360" w:left="0"/>
-        <w:rPr>
-          <w:rFonts w:ascii="Lucida Sans Unicode" w:hAnsi="Lucida Sans Unicode" w:eastAsia="Times New Roman" w:cs="Lucida Sans Unicode"/>
-          <w:color w:val="494C4E"/>
-          <w:spacing w:val="3"/>
-          <w:sz w:val="29"/>
-          <w:szCs w:val="29"/>
-        </w:rPr>
-      </w:pPr>
-      <w:r>
-        <w:rPr>
-          <w:rFonts w:eastAsia="Times New Roman" w:cs="Lucida Sans Unicode" w:ascii="Lucida Sans Unicode" w:hAnsi="Lucida Sans Unicode"/>
-          <w:color w:val="494C4E"/>
-          <w:spacing w:val="3"/>
-          <w:sz w:val="29"/>
-          <w:szCs w:val="29"/>
-        </w:rPr>
-        <w:t xml:space="preserve">  </w:t>
-      </w:r>
-      <w:r>
-        <w:rPr>
-          <w:rFonts w:eastAsia="Times New Roman" w:cs="Lucida Sans Unicode" w:ascii="Lucida Sans Unicode" w:hAnsi="Lucida Sans Unicode"/>
-          <w:color w:val="494C4E"/>
-          <w:spacing w:val="3"/>
-          <w:sz w:val="29"/>
-          <w:szCs w:val="29"/>
-        </w:rPr>
-        <w:t>Dependency Inversion</w:t>
-      </w:r>
-    </w:p>
-    <w:p>
-      <w:pPr>
-        <w:pStyle w:val="Normal"/>
-        <w:numPr>
-          <w:ilvl w:val="0"/>
-          <w:numId w:val="8"/>
-        </w:numPr>
-        <w:spacing w:lineRule="auto" w:line="240" w:before="0" w:after="0"/>
-        <w:ind w:hanging="360" w:left="0"/>
-        <w:rPr>
-          <w:rFonts w:ascii="Lucida Sans Unicode" w:hAnsi="Lucida Sans Unicode" w:eastAsia="Times New Roman" w:cs="Lucida Sans Unicode"/>
-          <w:color w:val="494C4E"/>
-          <w:spacing w:val="3"/>
-          <w:sz w:val="29"/>
-          <w:szCs w:val="29"/>
-        </w:rPr>
-      </w:pPr>
-      <w:r>
-        <w:rPr>
-          <w:rFonts w:eastAsia="Times New Roman" w:cs="Lucida Sans Unicode" w:ascii="Lucida Sans Unicode" w:hAnsi="Lucida Sans Unicode"/>
-          <w:color w:val="494C4E"/>
-          <w:spacing w:val="3"/>
-          <w:sz w:val="29"/>
-          <w:szCs w:val="29"/>
-        </w:rPr>
-        <w:t>  </w:t>
-      </w:r>
-      <w:r>
-        <w:rPr>
-          <w:rFonts w:eastAsia="Times New Roman" w:cs="Lucida Sans Unicode" w:ascii="Lucida Sans Unicode" w:hAnsi="Lucida Sans Unicode"/>
-          <w:color w:val="494C4E"/>
-          <w:spacing w:val="3"/>
-          <w:sz w:val="29"/>
-          <w:szCs w:val="29"/>
-        </w:rPr>
-        <w:t>*</w:t>
-      </w:r>
-      <w:r>
-        <w:rPr>
-          <w:rFonts w:eastAsia="Times New Roman" w:cs="Lucida Sans Unicode" w:ascii="Lucida Sans Unicode" w:hAnsi="Lucida Sans Unicode"/>
-          <w:color w:val="494C4E"/>
-          <w:spacing w:val="3"/>
-          <w:sz w:val="29"/>
-          <w:szCs w:val="29"/>
-        </w:rPr>
-        <w:t>Data: good data types in app, DTOs, normalized tables </w:t>
-      </w:r>
-    </w:p>
-    <w:p>
-      <w:pPr>
-        <w:pStyle w:val="Normal"/>
-        <w:numPr>
-          <w:ilvl w:val="0"/>
-          <w:numId w:val="8"/>
-        </w:numPr>
-        <w:spacing w:lineRule="auto" w:line="240" w:before="0" w:after="0"/>
-        <w:ind w:hanging="360" w:left="0"/>
-        <w:rPr>
-          <w:rFonts w:ascii="Lucida Sans Unicode" w:hAnsi="Lucida Sans Unicode" w:eastAsia="Times New Roman" w:cs="Lucida Sans Unicode"/>
-          <w:color w:val="494C4E"/>
-          <w:spacing w:val="3"/>
-          <w:sz w:val="29"/>
-          <w:szCs w:val="29"/>
-        </w:rPr>
-      </w:pPr>
-      <w:r>
-        <w:rPr>
-          <w:rFonts w:eastAsia="Times New Roman" w:cs="Lucida Sans Unicode" w:ascii="Lucida Sans Unicode" w:hAnsi="Lucida Sans Unicode"/>
-          <w:color w:val="494C4E"/>
-          <w:spacing w:val="3"/>
-          <w:sz w:val="29"/>
-          <w:szCs w:val="29"/>
-        </w:rPr>
-        <w:t>  </w:t>
-      </w:r>
-      <w:r>
-        <w:rPr>
-          <w:rFonts w:eastAsia="Times New Roman" w:cs="Lucida Sans Unicode" w:ascii="Lucida Sans Unicode" w:hAnsi="Lucida Sans Unicode"/>
-          <w:color w:val="494C4E"/>
-          <w:spacing w:val="3"/>
-          <w:sz w:val="29"/>
-          <w:szCs w:val="29"/>
-        </w:rPr>
-        <w:t>Code: Well-written, well commented, good method names</w:t>
-      </w:r>
-    </w:p>
-    <w:p>
-      <w:pPr>
-        <w:pStyle w:val="Normal"/>
-        <w:numPr>
-          <w:ilvl w:val="0"/>
-          <w:numId w:val="8"/>
-        </w:numPr>
-        <w:spacing w:lineRule="auto" w:line="240" w:before="0" w:after="0"/>
-        <w:ind w:hanging="360" w:left="0"/>
-        <w:rPr>
-          <w:rFonts w:ascii="Lucida Sans Unicode" w:hAnsi="Lucida Sans Unicode" w:eastAsia="Times New Roman" w:cs="Lucida Sans Unicode"/>
-          <w:color w:val="494C4E"/>
-          <w:spacing w:val="3"/>
-          <w:sz w:val="29"/>
-          <w:szCs w:val="29"/>
-        </w:rPr>
-      </w:pPr>
-      <w:r>
-        <w:rPr>
-          <w:rFonts w:eastAsia="Times New Roman" w:cs="Lucida Sans Unicode" w:ascii="Lucida Sans Unicode" w:hAnsi="Lucida Sans Unicode"/>
-          <w:color w:val="494C4E"/>
-          <w:spacing w:val="3"/>
-          <w:sz w:val="29"/>
-          <w:szCs w:val="29"/>
-        </w:rPr>
-        <w:t>  </w:t>
       </w:r>
       <w:r>
         <w:rPr>
@@ -2586,7 +2486,6 @@
       <w:type w:val="nextPage"/>
       <w:pgSz w:w="12240" w:h="15840"/>
       <w:pgMar w:left="1440" w:right="1440" w:gutter="0" w:header="0" w:top="1440" w:footer="0" w:bottom="1440"/>
-      <w:paperSrc w:first="0" w:other="0"/>
       <w:pgNumType w:fmt="decimal"/>
       <w:formProt w:val="false"/>
       <w:textDirection w:val="lrTb"/>

</xml_diff>